<commit_message>
Cleaning up some documentation.
</commit_message>
<xml_diff>
--- a/ProjectDocuments/Requirements Documentation.docx
+++ b/ProjectDocuments/Requirements Documentation.docx
@@ -55,6 +55,16 @@
           <w:szCs w:val="28"/>
         </w:rPr>
         <w:t>Survey System</w:t>
+      </w:r>
+      <w:r>
+        <w:rPr>
+          <w:rFonts w:ascii="Calibri" w:eastAsia="Calibri" w:hAnsi="Calibri" w:cs="Times New Roman"/>
+          <w:b/>
+          <w:smallCaps/>
+          <w:sz w:val="28"/>
+          <w:szCs w:val="28"/>
+        </w:rPr>
+        <w:t xml:space="preserve"> Anywhere</w:t>
       </w:r>
     </w:p>
     <w:p>
@@ -1938,17 +1948,67 @@
                 <w:rFonts w:ascii="Calibri" w:eastAsia="Calibri" w:hAnsi="Calibri" w:cs="Times New Roman"/>
                 <w:sz w:val="24"/>
               </w:rPr>
-              <w:t xml:space="preserve"> will be </w:t>
-            </w:r>
-            <w:proofErr w:type="spellStart"/>
-            <w:r>
-              <w:rPr>
-                <w:rFonts w:ascii="Calibri" w:eastAsia="Calibri" w:hAnsi="Calibri" w:cs="Times New Roman"/>
-                <w:sz w:val="24"/>
-              </w:rPr>
-              <w:t>uneditable</w:t>
-            </w:r>
-            <w:proofErr w:type="spellEnd"/>
+              <w:t xml:space="preserve"> will be uneditable.</w:t>
+            </w:r>
+          </w:p>
+        </w:tc>
+      </w:tr>
+      <w:tr>
+        <w:tc>
+          <w:tcPr>
+            <w:tcW w:w="1908" w:type="dxa"/>
+          </w:tcPr>
+          <w:p>
+            <w:pPr>
+              <w:contextualSpacing/>
+              <w:rPr>
+                <w:rFonts w:ascii="Calibri" w:eastAsia="Calibri" w:hAnsi="Calibri" w:cs="Times New Roman"/>
+                <w:sz w:val="24"/>
+              </w:rPr>
+            </w:pPr>
+            <w:r>
+              <w:rPr>
+                <w:rFonts w:ascii="Calibri" w:eastAsia="Calibri" w:hAnsi="Calibri" w:cs="Times New Roman"/>
+                <w:sz w:val="24"/>
+              </w:rPr>
+              <w:t xml:space="preserve">     1.4.3</w:t>
+            </w:r>
+          </w:p>
+        </w:tc>
+        <w:tc>
+          <w:tcPr>
+            <w:tcW w:w="6102" w:type="dxa"/>
+          </w:tcPr>
+          <w:p>
+            <w:pPr>
+              <w:ind w:left="720"/>
+              <w:contextualSpacing/>
+              <w:rPr>
+                <w:rFonts w:ascii="Calibri" w:eastAsia="Calibri" w:hAnsi="Calibri" w:cs="Times New Roman"/>
+                <w:sz w:val="24"/>
+              </w:rPr>
+            </w:pPr>
+            <w:r>
+              <w:rPr>
+                <w:rFonts w:ascii="Calibri" w:eastAsia="Calibri" w:hAnsi="Calibri" w:cs="Times New Roman"/>
+                <w:sz w:val="24"/>
+              </w:rPr>
+              <w:t>Window 4</w:t>
+            </w:r>
+            <w:r>
+              <w:rPr>
+                <w:rFonts w:ascii="Calibri" w:eastAsia="Calibri" w:hAnsi="Calibri" w:cs="Times New Roman"/>
+                <w:sz w:val="24"/>
+              </w:rPr>
+              <w:t xml:space="preserve"> will have a Done button that </w:t>
+            </w:r>
+            <w:r>
+              <w:rPr>
+                <w:rFonts w:ascii="Calibri" w:eastAsia="Calibri" w:hAnsi="Calibri" w:cs="Times New Roman"/>
+                <w:sz w:val="24"/>
+              </w:rPr>
+              <w:t>will return the user to Window 3</w:t>
+            </w:r>
             <w:r>
               <w:rPr>
                 <w:rFonts w:ascii="Calibri" w:eastAsia="Calibri" w:hAnsi="Calibri" w:cs="Times New Roman"/>
@@ -1977,7 +2037,7 @@
                 <w:rFonts w:ascii="Calibri" w:eastAsia="Calibri" w:hAnsi="Calibri" w:cs="Times New Roman"/>
                 <w:sz w:val="24"/>
               </w:rPr>
-              <w:t xml:space="preserve">     1.4.3</w:t>
+              <w:t xml:space="preserve">     1.4.4</w:t>
             </w:r>
           </w:p>
         </w:tc>
@@ -1999,51 +2059,102 @@
                 <w:rFonts w:ascii="Calibri" w:eastAsia="Calibri" w:hAnsi="Calibri" w:cs="Times New Roman"/>
                 <w:sz w:val="24"/>
               </w:rPr>
-              <w:t>Window 4</w:t>
-            </w:r>
-            <w:r>
-              <w:rPr>
-                <w:rFonts w:ascii="Calibri" w:eastAsia="Calibri" w:hAnsi="Calibri" w:cs="Times New Roman"/>
-                <w:sz w:val="24"/>
-              </w:rPr>
-              <w:t xml:space="preserve"> will have a Done button that </w:t>
-            </w:r>
-            <w:r>
-              <w:rPr>
-                <w:rFonts w:ascii="Calibri" w:eastAsia="Calibri" w:hAnsi="Calibri" w:cs="Times New Roman"/>
-                <w:sz w:val="24"/>
-              </w:rPr>
-              <w:t>will return the user to Window 3</w:t>
-            </w:r>
-            <w:r>
-              <w:rPr>
-                <w:rFonts w:ascii="Calibri" w:eastAsia="Calibri" w:hAnsi="Calibri" w:cs="Times New Roman"/>
-                <w:sz w:val="24"/>
-              </w:rPr>
-              <w:t>.</w:t>
-            </w:r>
-          </w:p>
-        </w:tc>
-      </w:tr>
-      <w:tr>
-        <w:tc>
-          <w:tcPr>
-            <w:tcW w:w="1908" w:type="dxa"/>
-          </w:tcPr>
-          <w:p>
-            <w:pPr>
-              <w:contextualSpacing/>
-              <w:rPr>
-                <w:rFonts w:ascii="Calibri" w:eastAsia="Calibri" w:hAnsi="Calibri" w:cs="Times New Roman"/>
-                <w:sz w:val="24"/>
-              </w:rPr>
-            </w:pPr>
-            <w:r>
-              <w:rPr>
-                <w:rFonts w:ascii="Calibri" w:eastAsia="Calibri" w:hAnsi="Calibri" w:cs="Times New Roman"/>
-                <w:sz w:val="24"/>
-              </w:rPr>
-              <w:t xml:space="preserve">     1.4.4</w:t>
+              <w:t>Window</w:t>
+            </w:r>
+            <w:r>
+              <w:rPr>
+                <w:rFonts w:ascii="Calibri" w:eastAsia="Calibri" w:hAnsi="Calibri" w:cs="Times New Roman"/>
+                <w:sz w:val="24"/>
+              </w:rPr>
+              <w:t xml:space="preserve"> 4</w:t>
+            </w:r>
+            <w:r>
+              <w:rPr>
+                <w:rFonts w:ascii="Calibri" w:eastAsia="Calibri" w:hAnsi="Calibri" w:cs="Times New Roman"/>
+                <w:sz w:val="24"/>
+              </w:rPr>
+              <w:t xml:space="preserve"> will have a scroll bar when the survey exceeds the size of the window.</w:t>
+            </w:r>
+          </w:p>
+        </w:tc>
+      </w:tr>
+      <w:tr>
+        <w:tc>
+          <w:tcPr>
+            <w:tcW w:w="1908" w:type="dxa"/>
+          </w:tcPr>
+          <w:p>
+            <w:pPr>
+              <w:contextualSpacing/>
+              <w:rPr>
+                <w:rFonts w:ascii="Calibri" w:eastAsia="Calibri" w:hAnsi="Calibri" w:cs="Times New Roman"/>
+                <w:sz w:val="24"/>
+              </w:rPr>
+            </w:pPr>
+            <w:r>
+              <w:rPr>
+                <w:rFonts w:ascii="Calibri" w:eastAsia="Calibri" w:hAnsi="Calibri" w:cs="Times New Roman"/>
+                <w:sz w:val="24"/>
+              </w:rPr>
+              <w:t>1.5.0</w:t>
+            </w:r>
+          </w:p>
+        </w:tc>
+        <w:tc>
+          <w:tcPr>
+            <w:tcW w:w="6102" w:type="dxa"/>
+          </w:tcPr>
+          <w:p>
+            <w:pPr>
+              <w:contextualSpacing/>
+              <w:rPr>
+                <w:rFonts w:ascii="Calibri" w:eastAsia="Calibri" w:hAnsi="Calibri" w:cs="Times New Roman"/>
+                <w:sz w:val="24"/>
+              </w:rPr>
+            </w:pPr>
+            <w:r>
+              <w:rPr>
+                <w:rFonts w:ascii="Calibri" w:eastAsia="Calibri" w:hAnsi="Calibri" w:cs="Times New Roman"/>
+                <w:sz w:val="24"/>
+              </w:rPr>
+              <w:t>Window 5</w:t>
+            </w:r>
+            <w:r>
+              <w:rPr>
+                <w:rFonts w:ascii="Calibri" w:eastAsia="Calibri" w:hAnsi="Calibri" w:cs="Times New Roman"/>
+                <w:sz w:val="24"/>
+              </w:rPr>
+              <w:t xml:space="preserve"> will be used for giving the survey.</w:t>
+            </w:r>
+          </w:p>
+        </w:tc>
+      </w:tr>
+      <w:tr>
+        <w:tc>
+          <w:tcPr>
+            <w:tcW w:w="1908" w:type="dxa"/>
+          </w:tcPr>
+          <w:p>
+            <w:pPr>
+              <w:contextualSpacing/>
+              <w:rPr>
+                <w:rFonts w:ascii="Calibri" w:eastAsia="Calibri" w:hAnsi="Calibri" w:cs="Times New Roman"/>
+                <w:sz w:val="24"/>
+              </w:rPr>
+            </w:pPr>
+            <w:r>
+              <w:rPr>
+                <w:rFonts w:ascii="Calibri" w:eastAsia="Calibri" w:hAnsi="Calibri" w:cs="Times New Roman"/>
+                <w:sz w:val="24"/>
+              </w:rPr>
+              <w:t xml:space="preserve">     </w:t>
+            </w:r>
+            <w:r>
+              <w:rPr>
+                <w:rFonts w:ascii="Calibri" w:eastAsia="Calibri" w:hAnsi="Calibri" w:cs="Times New Roman"/>
+                <w:sz w:val="24"/>
+              </w:rPr>
+              <w:t>1.5.1</w:t>
             </w:r>
           </w:p>
         </w:tc>
@@ -2065,64 +2176,6 @@
                 <w:rFonts w:ascii="Calibri" w:eastAsia="Calibri" w:hAnsi="Calibri" w:cs="Times New Roman"/>
                 <w:sz w:val="24"/>
               </w:rPr>
-              <w:t>Window</w:t>
-            </w:r>
-            <w:r>
-              <w:rPr>
-                <w:rFonts w:ascii="Calibri" w:eastAsia="Calibri" w:hAnsi="Calibri" w:cs="Times New Roman"/>
-                <w:sz w:val="24"/>
-              </w:rPr>
-              <w:t xml:space="preserve"> 4</w:t>
-            </w:r>
-            <w:r>
-              <w:rPr>
-                <w:rFonts w:ascii="Calibri" w:eastAsia="Calibri" w:hAnsi="Calibri" w:cs="Times New Roman"/>
-                <w:sz w:val="24"/>
-              </w:rPr>
-              <w:t xml:space="preserve"> will have a scroll bar when the survey exceeds the size of the window.</w:t>
-            </w:r>
-          </w:p>
-        </w:tc>
-      </w:tr>
-      <w:tr>
-        <w:tc>
-          <w:tcPr>
-            <w:tcW w:w="1908" w:type="dxa"/>
-          </w:tcPr>
-          <w:p>
-            <w:pPr>
-              <w:contextualSpacing/>
-              <w:rPr>
-                <w:rFonts w:ascii="Calibri" w:eastAsia="Calibri" w:hAnsi="Calibri" w:cs="Times New Roman"/>
-                <w:sz w:val="24"/>
-              </w:rPr>
-            </w:pPr>
-            <w:r>
-              <w:rPr>
-                <w:rFonts w:ascii="Calibri" w:eastAsia="Calibri" w:hAnsi="Calibri" w:cs="Times New Roman"/>
-                <w:sz w:val="24"/>
-              </w:rPr>
-              <w:t>1.5.0</w:t>
-            </w:r>
-          </w:p>
-        </w:tc>
-        <w:tc>
-          <w:tcPr>
-            <w:tcW w:w="6102" w:type="dxa"/>
-          </w:tcPr>
-          <w:p>
-            <w:pPr>
-              <w:contextualSpacing/>
-              <w:rPr>
-                <w:rFonts w:ascii="Calibri" w:eastAsia="Calibri" w:hAnsi="Calibri" w:cs="Times New Roman"/>
-                <w:sz w:val="24"/>
-              </w:rPr>
-            </w:pPr>
-            <w:r>
-              <w:rPr>
-                <w:rFonts w:ascii="Calibri" w:eastAsia="Calibri" w:hAnsi="Calibri" w:cs="Times New Roman"/>
-                <w:sz w:val="24"/>
-              </w:rPr>
               <w:t>Window 5</w:t>
             </w:r>
             <w:r>
@@ -2130,7 +2183,7 @@
                 <w:rFonts w:ascii="Calibri" w:eastAsia="Calibri" w:hAnsi="Calibri" w:cs="Times New Roman"/>
                 <w:sz w:val="24"/>
               </w:rPr>
-              <w:t xml:space="preserve"> will be used for giving the survey.</w:t>
+              <w:t xml:space="preserve"> will have the name of the survey at the top of the window.</w:t>
             </w:r>
           </w:p>
         </w:tc>
@@ -2160,7 +2213,7 @@
                 <w:rFonts w:ascii="Calibri" w:eastAsia="Calibri" w:hAnsi="Calibri" w:cs="Times New Roman"/>
                 <w:sz w:val="24"/>
               </w:rPr>
-              <w:t>1.5.1</w:t>
+              <w:t>1.5.2</w:t>
             </w:r>
           </w:p>
         </w:tc>
@@ -2189,82 +2242,7 @@
                 <w:rFonts w:ascii="Calibri" w:eastAsia="Calibri" w:hAnsi="Calibri" w:cs="Times New Roman"/>
                 <w:sz w:val="24"/>
               </w:rPr>
-              <w:t xml:space="preserve"> will have the name of the survey at the top of the window.</w:t>
-            </w:r>
-          </w:p>
-        </w:tc>
-      </w:tr>
-      <w:tr>
-        <w:tc>
-          <w:tcPr>
-            <w:tcW w:w="1908" w:type="dxa"/>
-          </w:tcPr>
-          <w:p>
-            <w:pPr>
-              <w:contextualSpacing/>
-              <w:rPr>
-                <w:rFonts w:ascii="Calibri" w:eastAsia="Calibri" w:hAnsi="Calibri" w:cs="Times New Roman"/>
-                <w:sz w:val="24"/>
-              </w:rPr>
-            </w:pPr>
-            <w:r>
-              <w:rPr>
-                <w:rFonts w:ascii="Calibri" w:eastAsia="Calibri" w:hAnsi="Calibri" w:cs="Times New Roman"/>
-                <w:sz w:val="24"/>
-              </w:rPr>
-              <w:t xml:space="preserve">     </w:t>
-            </w:r>
-            <w:r>
-              <w:rPr>
-                <w:rFonts w:ascii="Calibri" w:eastAsia="Calibri" w:hAnsi="Calibri" w:cs="Times New Roman"/>
-                <w:sz w:val="24"/>
-              </w:rPr>
-              <w:t>1.5.2</w:t>
-            </w:r>
-          </w:p>
-        </w:tc>
-        <w:tc>
-          <w:tcPr>
-            <w:tcW w:w="6102" w:type="dxa"/>
-          </w:tcPr>
-          <w:p>
-            <w:pPr>
-              <w:ind w:left="720"/>
-              <w:contextualSpacing/>
-              <w:rPr>
-                <w:rFonts w:ascii="Calibri" w:eastAsia="Calibri" w:hAnsi="Calibri" w:cs="Times New Roman"/>
-                <w:sz w:val="24"/>
-              </w:rPr>
-            </w:pPr>
-            <w:r>
-              <w:rPr>
-                <w:rFonts w:ascii="Calibri" w:eastAsia="Calibri" w:hAnsi="Calibri" w:cs="Times New Roman"/>
-                <w:sz w:val="24"/>
-              </w:rPr>
-              <w:t>Window 5</w:t>
-            </w:r>
-            <w:r>
-              <w:rPr>
-                <w:rFonts w:ascii="Calibri" w:eastAsia="Calibri" w:hAnsi="Calibri" w:cs="Times New Roman"/>
-                <w:sz w:val="24"/>
-              </w:rPr>
-              <w:t xml:space="preserve"> will have a variable number of </w:t>
-            </w:r>
-            <w:proofErr w:type="spellStart"/>
-            <w:r>
-              <w:rPr>
-                <w:rFonts w:ascii="Calibri" w:eastAsia="Calibri" w:hAnsi="Calibri" w:cs="Times New Roman"/>
-                <w:sz w:val="24"/>
-              </w:rPr>
-              <w:t>uneditable</w:t>
-            </w:r>
-            <w:proofErr w:type="spellEnd"/>
-            <w:r>
-              <w:rPr>
-                <w:rFonts w:ascii="Calibri" w:eastAsia="Calibri" w:hAnsi="Calibri" w:cs="Times New Roman"/>
-                <w:sz w:val="24"/>
-              </w:rPr>
-              <w:t xml:space="preserve"> text areas that each display a question from the survey and the possible survey answers.</w:t>
+              <w:t xml:space="preserve"> will have a variable number of uneditable text areas that each display a question from the survey and the possible survey answers.</w:t>
             </w:r>
           </w:p>
         </w:tc>
@@ -3306,23 +3284,7 @@
                 <w:rFonts w:ascii="Calibri" w:eastAsia="Calibri" w:hAnsi="Calibri" w:cs="Times New Roman"/>
                 <w:sz w:val="24"/>
               </w:rPr>
-              <w:t xml:space="preserve">All survey data will be stored in a </w:t>
-            </w:r>
-            <w:proofErr w:type="spellStart"/>
-            <w:r>
-              <w:rPr>
-                <w:rFonts w:ascii="Calibri" w:eastAsia="Calibri" w:hAnsi="Calibri" w:cs="Times New Roman"/>
-                <w:sz w:val="24"/>
-              </w:rPr>
-              <w:t>SQLite</w:t>
-            </w:r>
-            <w:proofErr w:type="spellEnd"/>
-            <w:r>
-              <w:rPr>
-                <w:rFonts w:ascii="Calibri" w:eastAsia="Calibri" w:hAnsi="Calibri" w:cs="Times New Roman"/>
-                <w:sz w:val="24"/>
-              </w:rPr>
-              <w:t xml:space="preserve"> database.</w:t>
+              <w:t>All survey data will be stored in a SQLite database.</w:t>
             </w:r>
           </w:p>
         </w:tc>
@@ -4708,23 +4670,7 @@
                 <w:rFonts w:ascii="Calibri" w:eastAsia="Calibri" w:hAnsi="Calibri" w:cs="Times New Roman"/>
                 <w:sz w:val="24"/>
               </w:rPr>
-              <w:t xml:space="preserve">There will be a separate class for the code that has anything to do with the </w:t>
-            </w:r>
-            <w:proofErr w:type="spellStart"/>
-            <w:r>
-              <w:rPr>
-                <w:rFonts w:ascii="Calibri" w:eastAsia="Calibri" w:hAnsi="Calibri" w:cs="Times New Roman"/>
-                <w:sz w:val="24"/>
-              </w:rPr>
-              <w:t>SQLite</w:t>
-            </w:r>
-            <w:proofErr w:type="spellEnd"/>
-            <w:r>
-              <w:rPr>
-                <w:rFonts w:ascii="Calibri" w:eastAsia="Calibri" w:hAnsi="Calibri" w:cs="Times New Roman"/>
-                <w:sz w:val="24"/>
-              </w:rPr>
-              <w:t xml:space="preserve"> database.</w:t>
+              <w:t>There will be a separate class for the code that has anything to do with the SQLite database.</w:t>
             </w:r>
           </w:p>
         </w:tc>
@@ -5630,7 +5576,7 @@
   <a:extraClrSchemeLst/>
   <a:extLst>
     <a:ext uri="{05A4C25C-085E-4340-85A3-A5531E510DB2}">
-      <thm15:themeFamily xmlns:thm15="http://schemas.microsoft.com/office/thememl/2012/main" xmlns="" name="Office Theme" id="{62F939B6-93AF-4DB8-9C6B-D6C7DFDC589F}" vid="{4A3C46E8-61CC-4603-A589-7422A47A8E4A}"/>
+      <thm15:themeFamily xmlns="" xmlns:thm15="http://schemas.microsoft.com/office/thememl/2012/main" name="Office Theme" id="{62F939B6-93AF-4DB8-9C6B-D6C7DFDC589F}" vid="{4A3C46E8-61CC-4603-A589-7422A47A8E4A}"/>
     </a:ext>
   </a:extLst>
 </a:theme>

</xml_diff>

<commit_message>
Good layout in SurvResults.
</commit_message>
<xml_diff>
--- a/ProjectDocuments/Requirements Documentation.docx
+++ b/ProjectDocuments/Requirements Documentation.docx
@@ -1948,7 +1948,23 @@
                 <w:rFonts w:ascii="Calibri" w:eastAsia="Calibri" w:hAnsi="Calibri" w:cs="Times New Roman"/>
                 <w:sz w:val="24"/>
               </w:rPr>
-              <w:t xml:space="preserve"> will be uneditable.</w:t>
+              <w:t xml:space="preserve"> will be </w:t>
+            </w:r>
+            <w:proofErr w:type="spellStart"/>
+            <w:r>
+              <w:rPr>
+                <w:rFonts w:ascii="Calibri" w:eastAsia="Calibri" w:hAnsi="Calibri" w:cs="Times New Roman"/>
+                <w:sz w:val="24"/>
+              </w:rPr>
+              <w:t>uneditable</w:t>
+            </w:r>
+            <w:proofErr w:type="spellEnd"/>
+            <w:r>
+              <w:rPr>
+                <w:rFonts w:ascii="Calibri" w:eastAsia="Calibri" w:hAnsi="Calibri" w:cs="Times New Roman"/>
+                <w:sz w:val="24"/>
+              </w:rPr>
+              <w:t>.</w:t>
             </w:r>
           </w:p>
         </w:tc>
@@ -2242,7 +2258,23 @@
                 <w:rFonts w:ascii="Calibri" w:eastAsia="Calibri" w:hAnsi="Calibri" w:cs="Times New Roman"/>
                 <w:sz w:val="24"/>
               </w:rPr>
-              <w:t xml:space="preserve"> will have a variable number of uneditable text areas that each display a question from the survey and the possible survey answers.</w:t>
+              <w:t xml:space="preserve"> will have a variable number of </w:t>
+            </w:r>
+            <w:proofErr w:type="spellStart"/>
+            <w:r>
+              <w:rPr>
+                <w:rFonts w:ascii="Calibri" w:eastAsia="Calibri" w:hAnsi="Calibri" w:cs="Times New Roman"/>
+                <w:sz w:val="24"/>
+              </w:rPr>
+              <w:t>uneditable</w:t>
+            </w:r>
+            <w:proofErr w:type="spellEnd"/>
+            <w:r>
+              <w:rPr>
+                <w:rFonts w:ascii="Calibri" w:eastAsia="Calibri" w:hAnsi="Calibri" w:cs="Times New Roman"/>
+                <w:sz w:val="24"/>
+              </w:rPr>
+              <w:t xml:space="preserve"> text areas that each display a question from the survey and the possible survey answers.</w:t>
             </w:r>
           </w:p>
         </w:tc>
@@ -2731,7 +2763,7 @@
                 <w:rFonts w:ascii="Calibri" w:eastAsia="Calibri" w:hAnsi="Calibri" w:cs="Times New Roman"/>
                 <w:sz w:val="24"/>
               </w:rPr>
-              <w:t>Window 6 will show the percentage of people who chose each answer.</w:t>
+              <w:t>Window 6 will highlight which answer was the correct answer if there was a correct answer.</w:t>
             </w:r>
           </w:p>
         </w:tc>
@@ -2776,30 +2808,74 @@
                 <w:rFonts w:ascii="Calibri" w:eastAsia="Calibri" w:hAnsi="Calibri" w:cs="Times New Roman"/>
                 <w:sz w:val="24"/>
               </w:rPr>
-              <w:t>Window 6 will highlight which answer was the correct answer if there was a correct answer.</w:t>
-            </w:r>
-          </w:p>
-        </w:tc>
-      </w:tr>
-      <w:tr>
-        <w:tc>
-          <w:tcPr>
-            <w:tcW w:w="1908" w:type="dxa"/>
-          </w:tcPr>
-          <w:p>
-            <w:pPr>
-              <w:contextualSpacing/>
-              <w:rPr>
-                <w:rFonts w:ascii="Calibri" w:eastAsia="Calibri" w:hAnsi="Calibri" w:cs="Times New Roman"/>
-                <w:sz w:val="24"/>
-              </w:rPr>
-            </w:pPr>
-            <w:r>
-              <w:rPr>
-                <w:rFonts w:ascii="Calibri" w:eastAsia="Calibri" w:hAnsi="Calibri" w:cs="Times New Roman"/>
-                <w:sz w:val="24"/>
-              </w:rPr>
-              <w:t xml:space="preserve">     1.6.5</w:t>
+              <w:t>Window 6 will show the total number of people who took the survey at the top of the window.</w:t>
+            </w:r>
+          </w:p>
+        </w:tc>
+      </w:tr>
+      <w:tr>
+        <w:tc>
+          <w:tcPr>
+            <w:tcW w:w="1908" w:type="dxa"/>
+          </w:tcPr>
+          <w:p>
+            <w:pPr>
+              <w:contextualSpacing/>
+              <w:rPr>
+                <w:rFonts w:ascii="Calibri" w:eastAsia="Calibri" w:hAnsi="Calibri" w:cs="Times New Roman"/>
+                <w:sz w:val="24"/>
+              </w:rPr>
+            </w:pPr>
+            <w:r>
+              <w:rPr>
+                <w:rFonts w:ascii="Calibri" w:eastAsia="Calibri" w:hAnsi="Calibri" w:cs="Times New Roman"/>
+                <w:sz w:val="24"/>
+              </w:rPr>
+              <w:t>1.7</w:t>
+            </w:r>
+          </w:p>
+        </w:tc>
+        <w:tc>
+          <w:tcPr>
+            <w:tcW w:w="6102" w:type="dxa"/>
+          </w:tcPr>
+          <w:p>
+            <w:pPr>
+              <w:contextualSpacing/>
+              <w:rPr>
+                <w:rFonts w:ascii="Calibri" w:eastAsia="Calibri" w:hAnsi="Calibri" w:cs="Times New Roman"/>
+                <w:sz w:val="24"/>
+              </w:rPr>
+            </w:pPr>
+            <w:r>
+              <w:rPr>
+                <w:rFonts w:ascii="Calibri" w:eastAsia="Calibri" w:hAnsi="Calibri" w:cs="Times New Roman"/>
+                <w:sz w:val="24"/>
+              </w:rPr>
+              <w:t>Window 7 will be where one can add user details for a user taking the survey.</w:t>
+            </w:r>
+          </w:p>
+        </w:tc>
+      </w:tr>
+      <w:tr>
+        <w:tc>
+          <w:tcPr>
+            <w:tcW w:w="1908" w:type="dxa"/>
+          </w:tcPr>
+          <w:p>
+            <w:pPr>
+              <w:contextualSpacing/>
+              <w:rPr>
+                <w:rFonts w:ascii="Calibri" w:eastAsia="Calibri" w:hAnsi="Calibri" w:cs="Times New Roman"/>
+                <w:sz w:val="24"/>
+              </w:rPr>
+            </w:pPr>
+            <w:r>
+              <w:rPr>
+                <w:rFonts w:ascii="Calibri" w:eastAsia="Calibri" w:hAnsi="Calibri" w:cs="Times New Roman"/>
+                <w:sz w:val="24"/>
+              </w:rPr>
+              <w:t xml:space="preserve">     1.7.1</w:t>
             </w:r>
           </w:p>
         </w:tc>
@@ -2821,81 +2897,30 @@
                 <w:rFonts w:ascii="Calibri" w:eastAsia="Calibri" w:hAnsi="Calibri" w:cs="Times New Roman"/>
                 <w:sz w:val="24"/>
               </w:rPr>
-              <w:t>Window 6 will show the total number of people who took the survey at the top of the window.</w:t>
-            </w:r>
-          </w:p>
-        </w:tc>
-      </w:tr>
-      <w:tr>
-        <w:tc>
-          <w:tcPr>
-            <w:tcW w:w="1908" w:type="dxa"/>
-          </w:tcPr>
-          <w:p>
-            <w:pPr>
-              <w:contextualSpacing/>
-              <w:rPr>
-                <w:rFonts w:ascii="Calibri" w:eastAsia="Calibri" w:hAnsi="Calibri" w:cs="Times New Roman"/>
-                <w:sz w:val="24"/>
-              </w:rPr>
-            </w:pPr>
-            <w:r>
-              <w:rPr>
-                <w:rFonts w:ascii="Calibri" w:eastAsia="Calibri" w:hAnsi="Calibri" w:cs="Times New Roman"/>
-                <w:sz w:val="24"/>
-              </w:rPr>
-              <w:t>1.7</w:t>
-            </w:r>
-          </w:p>
-        </w:tc>
-        <w:tc>
-          <w:tcPr>
-            <w:tcW w:w="6102" w:type="dxa"/>
-          </w:tcPr>
-          <w:p>
-            <w:pPr>
-              <w:contextualSpacing/>
-              <w:rPr>
-                <w:rFonts w:ascii="Calibri" w:eastAsia="Calibri" w:hAnsi="Calibri" w:cs="Times New Roman"/>
-                <w:sz w:val="24"/>
-              </w:rPr>
-            </w:pPr>
-            <w:r>
-              <w:rPr>
-                <w:rFonts w:ascii="Calibri" w:eastAsia="Calibri" w:hAnsi="Calibri" w:cs="Times New Roman"/>
-                <w:sz w:val="24"/>
-              </w:rPr>
-              <w:t>Window 7 will be where one can add user details for a user taking the survey.</w:t>
-            </w:r>
-          </w:p>
-        </w:tc>
-      </w:tr>
-      <w:tr>
-        <w:tc>
-          <w:tcPr>
-            <w:tcW w:w="1908" w:type="dxa"/>
-          </w:tcPr>
-          <w:p>
-            <w:pPr>
-              <w:contextualSpacing/>
-              <w:rPr>
-                <w:rFonts w:ascii="Calibri" w:eastAsia="Calibri" w:hAnsi="Calibri" w:cs="Times New Roman"/>
-                <w:sz w:val="24"/>
-              </w:rPr>
-            </w:pPr>
-            <w:r>
-              <w:rPr>
-                <w:rFonts w:ascii="Calibri" w:eastAsia="Calibri" w:hAnsi="Calibri" w:cs="Times New Roman"/>
-                <w:sz w:val="24"/>
-              </w:rPr>
-              <w:t xml:space="preserve">     </w:t>
-            </w:r>
-            <w:r>
-              <w:rPr>
-                <w:rFonts w:ascii="Calibri" w:eastAsia="Calibri" w:hAnsi="Calibri" w:cs="Times New Roman"/>
-                <w:sz w:val="24"/>
-              </w:rPr>
-              <w:t>1.7.1</w:t>
+              <w:t>Window 7 will have labels for each text field describing what goes into a text field.</w:t>
+            </w:r>
+          </w:p>
+        </w:tc>
+      </w:tr>
+      <w:tr>
+        <w:tc>
+          <w:tcPr>
+            <w:tcW w:w="1908" w:type="dxa"/>
+          </w:tcPr>
+          <w:p>
+            <w:pPr>
+              <w:contextualSpacing/>
+              <w:rPr>
+                <w:rFonts w:ascii="Calibri" w:eastAsia="Calibri" w:hAnsi="Calibri" w:cs="Times New Roman"/>
+                <w:sz w:val="24"/>
+              </w:rPr>
+            </w:pPr>
+            <w:r>
+              <w:rPr>
+                <w:rFonts w:ascii="Calibri" w:eastAsia="Calibri" w:hAnsi="Calibri" w:cs="Times New Roman"/>
+                <w:sz w:val="24"/>
+              </w:rPr>
+              <w:t xml:space="preserve">     1.7.2</w:t>
             </w:r>
           </w:p>
         </w:tc>
@@ -2917,37 +2942,30 @@
                 <w:rFonts w:ascii="Calibri" w:eastAsia="Calibri" w:hAnsi="Calibri" w:cs="Times New Roman"/>
                 <w:sz w:val="24"/>
               </w:rPr>
-              <w:t>Window 7 will have labels for each text field describing what goes into a text field.</w:t>
-            </w:r>
-          </w:p>
-        </w:tc>
-      </w:tr>
-      <w:tr>
-        <w:tc>
-          <w:tcPr>
-            <w:tcW w:w="1908" w:type="dxa"/>
-          </w:tcPr>
-          <w:p>
-            <w:pPr>
-              <w:contextualSpacing/>
-              <w:rPr>
-                <w:rFonts w:ascii="Calibri" w:eastAsia="Calibri" w:hAnsi="Calibri" w:cs="Times New Roman"/>
-                <w:sz w:val="24"/>
-              </w:rPr>
-            </w:pPr>
-            <w:r>
-              <w:rPr>
-                <w:rFonts w:ascii="Calibri" w:eastAsia="Calibri" w:hAnsi="Calibri" w:cs="Times New Roman"/>
-                <w:sz w:val="24"/>
-              </w:rPr>
-              <w:t xml:space="preserve">     </w:t>
-            </w:r>
-            <w:r>
-              <w:rPr>
-                <w:rFonts w:ascii="Calibri" w:eastAsia="Calibri" w:hAnsi="Calibri" w:cs="Times New Roman"/>
-                <w:sz w:val="24"/>
-              </w:rPr>
-              <w:t>1.7.2</w:t>
+              <w:t>Window 7 will have text fields for the user's first and last names.</w:t>
+            </w:r>
+          </w:p>
+        </w:tc>
+      </w:tr>
+      <w:tr>
+        <w:tc>
+          <w:tcPr>
+            <w:tcW w:w="1908" w:type="dxa"/>
+          </w:tcPr>
+          <w:p>
+            <w:pPr>
+              <w:contextualSpacing/>
+              <w:rPr>
+                <w:rFonts w:ascii="Calibri" w:eastAsia="Calibri" w:hAnsi="Calibri" w:cs="Times New Roman"/>
+                <w:sz w:val="24"/>
+              </w:rPr>
+            </w:pPr>
+            <w:r>
+              <w:rPr>
+                <w:rFonts w:ascii="Calibri" w:eastAsia="Calibri" w:hAnsi="Calibri" w:cs="Times New Roman"/>
+                <w:sz w:val="24"/>
+              </w:rPr>
+              <w:t xml:space="preserve">     1.7.2</w:t>
             </w:r>
           </w:p>
         </w:tc>
@@ -2969,37 +2987,30 @@
                 <w:rFonts w:ascii="Calibri" w:eastAsia="Calibri" w:hAnsi="Calibri" w:cs="Times New Roman"/>
                 <w:sz w:val="24"/>
               </w:rPr>
-              <w:t>Window 7 will have text fields for the user's first and last names.</w:t>
-            </w:r>
-          </w:p>
-        </w:tc>
-      </w:tr>
-      <w:tr>
-        <w:tc>
-          <w:tcPr>
-            <w:tcW w:w="1908" w:type="dxa"/>
-          </w:tcPr>
-          <w:p>
-            <w:pPr>
-              <w:contextualSpacing/>
-              <w:rPr>
-                <w:rFonts w:ascii="Calibri" w:eastAsia="Calibri" w:hAnsi="Calibri" w:cs="Times New Roman"/>
-                <w:sz w:val="24"/>
-              </w:rPr>
-            </w:pPr>
-            <w:r>
-              <w:rPr>
-                <w:rFonts w:ascii="Calibri" w:eastAsia="Calibri" w:hAnsi="Calibri" w:cs="Times New Roman"/>
-                <w:sz w:val="24"/>
-              </w:rPr>
-              <w:t xml:space="preserve">     </w:t>
-            </w:r>
-            <w:r>
-              <w:rPr>
-                <w:rFonts w:ascii="Calibri" w:eastAsia="Calibri" w:hAnsi="Calibri" w:cs="Times New Roman"/>
-                <w:sz w:val="24"/>
-              </w:rPr>
-              <w:t>1.7.2</w:t>
+              <w:t>Window 7 will have text fields for the user's full address.</w:t>
+            </w:r>
+          </w:p>
+        </w:tc>
+      </w:tr>
+      <w:tr>
+        <w:tc>
+          <w:tcPr>
+            <w:tcW w:w="1908" w:type="dxa"/>
+          </w:tcPr>
+          <w:p>
+            <w:pPr>
+              <w:contextualSpacing/>
+              <w:rPr>
+                <w:rFonts w:ascii="Calibri" w:eastAsia="Calibri" w:hAnsi="Calibri" w:cs="Times New Roman"/>
+                <w:sz w:val="24"/>
+              </w:rPr>
+            </w:pPr>
+            <w:r>
+              <w:rPr>
+                <w:rFonts w:ascii="Calibri" w:eastAsia="Calibri" w:hAnsi="Calibri" w:cs="Times New Roman"/>
+                <w:sz w:val="24"/>
+              </w:rPr>
+              <w:t xml:space="preserve">     1.7.3</w:t>
             </w:r>
           </w:p>
         </w:tc>
@@ -3021,51 +3032,30 @@
                 <w:rFonts w:ascii="Calibri" w:eastAsia="Calibri" w:hAnsi="Calibri" w:cs="Times New Roman"/>
                 <w:sz w:val="24"/>
               </w:rPr>
-              <w:t>Window 7 will have text field</w:t>
-            </w:r>
-            <w:r>
-              <w:rPr>
-                <w:rFonts w:ascii="Calibri" w:eastAsia="Calibri" w:hAnsi="Calibri" w:cs="Times New Roman"/>
-                <w:sz w:val="24"/>
-              </w:rPr>
-              <w:t>s</w:t>
-            </w:r>
-            <w:r>
-              <w:rPr>
-                <w:rFonts w:ascii="Calibri" w:eastAsia="Calibri" w:hAnsi="Calibri" w:cs="Times New Roman"/>
-                <w:sz w:val="24"/>
-              </w:rPr>
-              <w:t xml:space="preserve"> for the user's </w:t>
-            </w:r>
-            <w:r>
-              <w:rPr>
-                <w:rFonts w:ascii="Calibri" w:eastAsia="Calibri" w:hAnsi="Calibri" w:cs="Times New Roman"/>
-                <w:sz w:val="24"/>
-              </w:rPr>
-              <w:t>full address.</w:t>
-            </w:r>
-          </w:p>
-        </w:tc>
-      </w:tr>
-      <w:tr>
-        <w:tc>
-          <w:tcPr>
-            <w:tcW w:w="1908" w:type="dxa"/>
-          </w:tcPr>
-          <w:p>
-            <w:pPr>
-              <w:contextualSpacing/>
-              <w:rPr>
-                <w:rFonts w:ascii="Calibri" w:eastAsia="Calibri" w:hAnsi="Calibri" w:cs="Times New Roman"/>
-                <w:sz w:val="24"/>
-              </w:rPr>
-            </w:pPr>
-            <w:r>
-              <w:rPr>
-                <w:rFonts w:ascii="Calibri" w:eastAsia="Calibri" w:hAnsi="Calibri" w:cs="Times New Roman"/>
-                <w:sz w:val="24"/>
-              </w:rPr>
-              <w:t xml:space="preserve">     1.7.3</w:t>
+              <w:t>Window 7 will have a text field for the user's phone number.</w:t>
+            </w:r>
+          </w:p>
+        </w:tc>
+      </w:tr>
+      <w:tr>
+        <w:tc>
+          <w:tcPr>
+            <w:tcW w:w="1908" w:type="dxa"/>
+          </w:tcPr>
+          <w:p>
+            <w:pPr>
+              <w:contextualSpacing/>
+              <w:rPr>
+                <w:rFonts w:ascii="Calibri" w:eastAsia="Calibri" w:hAnsi="Calibri" w:cs="Times New Roman"/>
+                <w:sz w:val="24"/>
+              </w:rPr>
+            </w:pPr>
+            <w:r>
+              <w:rPr>
+                <w:rFonts w:ascii="Calibri" w:eastAsia="Calibri" w:hAnsi="Calibri" w:cs="Times New Roman"/>
+                <w:sz w:val="24"/>
+              </w:rPr>
+              <w:t xml:space="preserve">     1.7.4</w:t>
             </w:r>
           </w:p>
         </w:tc>
@@ -3087,30 +3077,30 @@
                 <w:rFonts w:ascii="Calibri" w:eastAsia="Calibri" w:hAnsi="Calibri" w:cs="Times New Roman"/>
                 <w:sz w:val="24"/>
               </w:rPr>
-              <w:t>Window 7 will have a text field for the user's phone number.</w:t>
-            </w:r>
-          </w:p>
-        </w:tc>
-      </w:tr>
-      <w:tr>
-        <w:tc>
-          <w:tcPr>
-            <w:tcW w:w="1908" w:type="dxa"/>
-          </w:tcPr>
-          <w:p>
-            <w:pPr>
-              <w:contextualSpacing/>
-              <w:rPr>
-                <w:rFonts w:ascii="Calibri" w:eastAsia="Calibri" w:hAnsi="Calibri" w:cs="Times New Roman"/>
-                <w:sz w:val="24"/>
-              </w:rPr>
-            </w:pPr>
-            <w:r>
-              <w:rPr>
-                <w:rFonts w:ascii="Calibri" w:eastAsia="Calibri" w:hAnsi="Calibri" w:cs="Times New Roman"/>
-                <w:sz w:val="24"/>
-              </w:rPr>
-              <w:t xml:space="preserve">     1.7.4</w:t>
+              <w:t>The text field for the address will be optional.</w:t>
+            </w:r>
+          </w:p>
+        </w:tc>
+      </w:tr>
+      <w:tr>
+        <w:tc>
+          <w:tcPr>
+            <w:tcW w:w="1908" w:type="dxa"/>
+          </w:tcPr>
+          <w:p>
+            <w:pPr>
+              <w:contextualSpacing/>
+              <w:rPr>
+                <w:rFonts w:ascii="Calibri" w:eastAsia="Calibri" w:hAnsi="Calibri" w:cs="Times New Roman"/>
+                <w:sz w:val="24"/>
+              </w:rPr>
+            </w:pPr>
+            <w:r>
+              <w:rPr>
+                <w:rFonts w:ascii="Calibri" w:eastAsia="Calibri" w:hAnsi="Calibri" w:cs="Times New Roman"/>
+                <w:sz w:val="24"/>
+              </w:rPr>
+              <w:t xml:space="preserve">     1.7.5</w:t>
             </w:r>
           </w:p>
         </w:tc>
@@ -3132,31 +3122,24 @@
                 <w:rFonts w:ascii="Calibri" w:eastAsia="Calibri" w:hAnsi="Calibri" w:cs="Times New Roman"/>
                 <w:sz w:val="24"/>
               </w:rPr>
-              <w:t>The text field for the address will be optional.</w:t>
-            </w:r>
-          </w:p>
-        </w:tc>
-      </w:tr>
-      <w:tr>
-        <w:tc>
-          <w:tcPr>
-            <w:tcW w:w="1908" w:type="dxa"/>
-          </w:tcPr>
-          <w:p>
-            <w:pPr>
-              <w:contextualSpacing/>
-              <w:rPr>
-                <w:rFonts w:ascii="Calibri" w:eastAsia="Calibri" w:hAnsi="Calibri" w:cs="Times New Roman"/>
-                <w:sz w:val="24"/>
-              </w:rPr>
-            </w:pPr>
-            <w:r>
-              <w:rPr>
-                <w:rFonts w:ascii="Calibri" w:eastAsia="Calibri" w:hAnsi="Calibri" w:cs="Times New Roman"/>
-                <w:sz w:val="24"/>
-              </w:rPr>
-              <w:t xml:space="preserve">     1.7.5</w:t>
-            </w:r>
+              <w:t>The text field for the phone number will be optional.</w:t>
+            </w:r>
+          </w:p>
+        </w:tc>
+      </w:tr>
+      <w:tr>
+        <w:tc>
+          <w:tcPr>
+            <w:tcW w:w="1908" w:type="dxa"/>
+          </w:tcPr>
+          <w:p>
+            <w:pPr>
+              <w:contextualSpacing/>
+              <w:rPr>
+                <w:rFonts w:ascii="Calibri" w:eastAsia="Calibri" w:hAnsi="Calibri" w:cs="Times New Roman"/>
+                <w:sz w:val="24"/>
+              </w:rPr>
+            </w:pPr>
           </w:p>
         </w:tc>
         <w:tc>
@@ -3172,13 +3155,6 @@
                 <w:sz w:val="24"/>
               </w:rPr>
             </w:pPr>
-            <w:r>
-              <w:rPr>
-                <w:rFonts w:ascii="Calibri" w:eastAsia="Calibri" w:hAnsi="Calibri" w:cs="Times New Roman"/>
-                <w:sz w:val="24"/>
-              </w:rPr>
-              <w:t>The text field for the phone number will be optional.</w:t>
-            </w:r>
           </w:p>
         </w:tc>
       </w:tr>
@@ -3284,7 +3260,23 @@
                 <w:rFonts w:ascii="Calibri" w:eastAsia="Calibri" w:hAnsi="Calibri" w:cs="Times New Roman"/>
                 <w:sz w:val="24"/>
               </w:rPr>
-              <w:t>All survey data will be stored in a SQLite database.</w:t>
+              <w:t xml:space="preserve">All survey data will be stored in a </w:t>
+            </w:r>
+            <w:proofErr w:type="spellStart"/>
+            <w:r>
+              <w:rPr>
+                <w:rFonts w:ascii="Calibri" w:eastAsia="Calibri" w:hAnsi="Calibri" w:cs="Times New Roman"/>
+                <w:sz w:val="24"/>
+              </w:rPr>
+              <w:t>SQLite</w:t>
+            </w:r>
+            <w:proofErr w:type="spellEnd"/>
+            <w:r>
+              <w:rPr>
+                <w:rFonts w:ascii="Calibri" w:eastAsia="Calibri" w:hAnsi="Calibri" w:cs="Times New Roman"/>
+                <w:sz w:val="24"/>
+              </w:rPr>
+              <w:t xml:space="preserve"> database.</w:t>
             </w:r>
           </w:p>
         </w:tc>
@@ -3783,15 +3775,7 @@
                 <w:rFonts w:ascii="Calibri" w:eastAsia="Calibri" w:hAnsi="Calibri" w:cs="Times New Roman"/>
                 <w:sz w:val="24"/>
               </w:rPr>
-              <w:t xml:space="preserve">When creating a survey, users can only enter up to 4 </w:t>
-            </w:r>
-            <w:r>
-              <w:rPr>
-                <w:rFonts w:ascii="Calibri" w:eastAsia="Calibri" w:hAnsi="Calibri" w:cs="Times New Roman"/>
-                <w:sz w:val="24"/>
-              </w:rPr>
-              <w:lastRenderedPageBreak/>
-              <w:t>possible answers for a survey question.</w:t>
+              <w:t>When creating a survey, users can only enter up to 4 possible answers for a survey question.</w:t>
             </w:r>
           </w:p>
         </w:tc>
@@ -4670,7 +4654,23 @@
                 <w:rFonts w:ascii="Calibri" w:eastAsia="Calibri" w:hAnsi="Calibri" w:cs="Times New Roman"/>
                 <w:sz w:val="24"/>
               </w:rPr>
-              <w:t>There will be a separate class for the code that has anything to do with the SQLite database.</w:t>
+              <w:t xml:space="preserve">There will be a separate class for the code that has anything to do with the </w:t>
+            </w:r>
+            <w:proofErr w:type="spellStart"/>
+            <w:r>
+              <w:rPr>
+                <w:rFonts w:ascii="Calibri" w:eastAsia="Calibri" w:hAnsi="Calibri" w:cs="Times New Roman"/>
+                <w:sz w:val="24"/>
+              </w:rPr>
+              <w:t>SQLite</w:t>
+            </w:r>
+            <w:proofErr w:type="spellEnd"/>
+            <w:r>
+              <w:rPr>
+                <w:rFonts w:ascii="Calibri" w:eastAsia="Calibri" w:hAnsi="Calibri" w:cs="Times New Roman"/>
+                <w:sz w:val="24"/>
+              </w:rPr>
+              <w:t xml:space="preserve"> database.</w:t>
             </w:r>
           </w:p>
         </w:tc>
@@ -4781,51 +4781,59 @@
                 <w:rFonts w:ascii="Calibri" w:eastAsia="Calibri" w:hAnsi="Calibri" w:cs="Times New Roman"/>
                 <w:sz w:val="24"/>
               </w:rPr>
+              <w:t>5.3.0</w:t>
+            </w:r>
+          </w:p>
+        </w:tc>
+        <w:tc>
+          <w:tcPr>
+            <w:tcW w:w="6102" w:type="dxa"/>
+          </w:tcPr>
+          <w:p>
+            <w:pPr>
+              <w:contextualSpacing/>
+              <w:rPr>
+                <w:rFonts w:ascii="Calibri" w:eastAsia="Calibri" w:hAnsi="Calibri" w:cs="Times New Roman"/>
+                <w:sz w:val="24"/>
+              </w:rPr>
+            </w:pPr>
+            <w:r>
+              <w:rPr>
+                <w:rFonts w:ascii="Calibri" w:eastAsia="Calibri" w:hAnsi="Calibri" w:cs="Times New Roman"/>
+                <w:sz w:val="24"/>
+              </w:rPr>
+              <w:t xml:space="preserve">The class that talks to the database class will have an </w:t>
+            </w:r>
+            <w:r>
+              <w:rPr>
+                <w:rFonts w:ascii="Calibri" w:eastAsia="Calibri" w:hAnsi="Calibri" w:cs="Times New Roman"/>
+                <w:sz w:val="24"/>
+              </w:rPr>
               <w:lastRenderedPageBreak/>
-              <w:t>5.3.0</w:t>
-            </w:r>
-          </w:p>
-        </w:tc>
-        <w:tc>
-          <w:tcPr>
-            <w:tcW w:w="6102" w:type="dxa"/>
-          </w:tcPr>
-          <w:p>
-            <w:pPr>
-              <w:contextualSpacing/>
-              <w:rPr>
-                <w:rFonts w:ascii="Calibri" w:eastAsia="Calibri" w:hAnsi="Calibri" w:cs="Times New Roman"/>
-                <w:sz w:val="24"/>
-              </w:rPr>
-            </w:pPr>
-            <w:r>
-              <w:rPr>
-                <w:rFonts w:ascii="Calibri" w:eastAsia="Calibri" w:hAnsi="Calibri" w:cs="Times New Roman"/>
-                <w:sz w:val="24"/>
-              </w:rPr>
-              <w:t>The class that talks to the database class will have an interface created for it.</w:t>
-            </w:r>
-          </w:p>
-        </w:tc>
-      </w:tr>
-      <w:tr>
-        <w:tc>
-          <w:tcPr>
-            <w:tcW w:w="1908" w:type="dxa"/>
-          </w:tcPr>
-          <w:p>
-            <w:pPr>
-              <w:contextualSpacing/>
-              <w:rPr>
-                <w:rFonts w:ascii="Calibri" w:eastAsia="Calibri" w:hAnsi="Calibri" w:cs="Times New Roman"/>
-                <w:sz w:val="24"/>
-              </w:rPr>
-            </w:pPr>
-            <w:r>
-              <w:rPr>
-                <w:rFonts w:ascii="Calibri" w:eastAsia="Calibri" w:hAnsi="Calibri" w:cs="Times New Roman"/>
-                <w:sz w:val="24"/>
-              </w:rPr>
+              <w:t>interface created for it.</w:t>
+            </w:r>
+          </w:p>
+        </w:tc>
+      </w:tr>
+      <w:tr>
+        <w:tc>
+          <w:tcPr>
+            <w:tcW w:w="1908" w:type="dxa"/>
+          </w:tcPr>
+          <w:p>
+            <w:pPr>
+              <w:contextualSpacing/>
+              <w:rPr>
+                <w:rFonts w:ascii="Calibri" w:eastAsia="Calibri" w:hAnsi="Calibri" w:cs="Times New Roman"/>
+                <w:sz w:val="24"/>
+              </w:rPr>
+            </w:pPr>
+            <w:r>
+              <w:rPr>
+                <w:rFonts w:ascii="Calibri" w:eastAsia="Calibri" w:hAnsi="Calibri" w:cs="Times New Roman"/>
+                <w:sz w:val="24"/>
+              </w:rPr>
+              <w:lastRenderedPageBreak/>
               <w:t>5.4.0</w:t>
             </w:r>
           </w:p>
@@ -5576,7 +5584,7 @@
   <a:extraClrSchemeLst/>
   <a:extLst>
     <a:ext uri="{05A4C25C-085E-4340-85A3-A5531E510DB2}">
-      <thm15:themeFamily xmlns="" xmlns:thm15="http://schemas.microsoft.com/office/thememl/2012/main" name="Office Theme" id="{62F939B6-93AF-4DB8-9C6B-D6C7DFDC589F}" vid="{4A3C46E8-61CC-4603-A589-7422A47A8E4A}"/>
+      <thm15:themeFamily xmlns:thm15="http://schemas.microsoft.com/office/thememl/2012/main" xmlns="" name="Office Theme" id="{62F939B6-93AF-4DB8-9C6B-D6C7DFDC589F}" vid="{4A3C46E8-61CC-4603-A589-7422A47A8E4A}"/>
     </a:ext>
   </a:extLst>
 </a:theme>

</xml_diff>